<commit_message>
AUTO FROM WORK 08.04.2022 15:50:18,20
</commit_message>
<xml_diff>
--- a/2-kurs/2-2/KURS/Верхов/Пояснительная Записка Верхов.docx
+++ b/2-kurs/2-2/KURS/Верхов/Пояснительная Записка Верхов.docx
@@ -16636,23 +16636,21 @@
           <w:szCs w:val="28"/>
         </w:rPr>
       </w:pPr>
-      <w:bookmarkStart w:id="58" w:name="_GoBack"/>
-      <w:bookmarkEnd w:id="58"/>
     </w:p>
     <w:p>
       <w:pPr>
         <w:pStyle w:val="2"/>
       </w:pPr>
-      <w:bookmarkStart w:id="59" w:name="_Toc99359343"/>
-      <w:bookmarkStart w:id="60" w:name="_Toc99359395"/>
-      <w:bookmarkStart w:id="61" w:name="_Toc99360267"/>
-      <w:bookmarkStart w:id="62" w:name="_Toc205144293"/>
+      <w:bookmarkStart w:id="58" w:name="_Toc99359343"/>
+      <w:bookmarkStart w:id="59" w:name="_Toc99359395"/>
+      <w:bookmarkStart w:id="60" w:name="_Toc99360267"/>
+      <w:bookmarkStart w:id="61" w:name="_Toc205144293"/>
       <w:r>
         <w:t>3.4 Разработка справочной системы</w:t>
       </w:r>
+      <w:bookmarkEnd w:id="58"/>
       <w:bookmarkEnd w:id="59"/>
       <w:bookmarkEnd w:id="60"/>
-      <w:bookmarkEnd w:id="61"/>
     </w:p>
     <w:p>
       <w:pPr>
@@ -16806,11 +16804,11 @@
       <w:r>
         <w:br w:type="page"/>
       </w:r>
-      <w:bookmarkStart w:id="63" w:name="_Toc187489"/>
-      <w:bookmarkStart w:id="64" w:name="_Toc189303"/>
-      <w:bookmarkStart w:id="65" w:name="_Toc99359344"/>
-      <w:bookmarkStart w:id="66" w:name="_Toc99359396"/>
-      <w:bookmarkStart w:id="67" w:name="_Toc99360268"/>
+      <w:bookmarkStart w:id="62" w:name="_Toc187489"/>
+      <w:bookmarkStart w:id="63" w:name="_Toc189303"/>
+      <w:bookmarkStart w:id="64" w:name="_Toc99359344"/>
+      <w:bookmarkStart w:id="65" w:name="_Toc99359396"/>
+      <w:bookmarkStart w:id="66" w:name="_Toc99360268"/>
       <w:r>
         <w:rPr>
           <w:rFonts w:ascii="Times New Roman" w:hAnsi="Times New Roman"/>
@@ -16840,18 +16838,18 @@
         </w:rPr>
         <w:t>- и ресурсосбережени</w:t>
       </w:r>
+      <w:bookmarkEnd w:id="61"/>
+      <w:r>
+        <w:rPr>
+          <w:rFonts w:ascii="Times New Roman" w:hAnsi="Times New Roman"/>
+        </w:rPr>
+        <w:t>е</w:t>
+      </w:r>
       <w:bookmarkEnd w:id="62"/>
-      <w:r>
-        <w:rPr>
-          <w:rFonts w:ascii="Times New Roman" w:hAnsi="Times New Roman"/>
-        </w:rPr>
-        <w:t>е</w:t>
-      </w:r>
       <w:bookmarkEnd w:id="63"/>
       <w:bookmarkEnd w:id="64"/>
       <w:bookmarkEnd w:id="65"/>
       <w:bookmarkEnd w:id="66"/>
-      <w:bookmarkEnd w:id="67"/>
     </w:p>
     <w:p/>
     <w:p>
@@ -18384,9 +18382,9 @@
           <w:rFonts w:ascii="Times New Roman" w:hAnsi="Times New Roman"/>
         </w:rPr>
       </w:pPr>
-      <w:bookmarkStart w:id="68" w:name="_Toc99359345"/>
-      <w:bookmarkStart w:id="69" w:name="_Toc99359397"/>
-      <w:bookmarkStart w:id="70" w:name="_Toc99360269"/>
+      <w:bookmarkStart w:id="67" w:name="_Toc99359345"/>
+      <w:bookmarkStart w:id="68" w:name="_Toc99359397"/>
+      <w:bookmarkStart w:id="69" w:name="_Toc99360269"/>
       <w:r>
         <w:rPr>
           <w:rFonts w:ascii="Times New Roman" w:hAnsi="Times New Roman"/>
@@ -18394,9 +18392,9 @@
         <w:lastRenderedPageBreak/>
         <w:t>Заключение</w:t>
       </w:r>
+      <w:bookmarkEnd w:id="67"/>
       <w:bookmarkEnd w:id="68"/>
       <w:bookmarkEnd w:id="69"/>
-      <w:bookmarkEnd w:id="70"/>
     </w:p>
     <w:p>
       <w:pPr>
@@ -18416,7 +18414,6 @@
         <w:rPr>
           <w:sz w:val="28"/>
           <w:szCs w:val="28"/>
-          <w:highlight w:val="yellow"/>
         </w:rPr>
       </w:pPr>
       <w:r>
@@ -18433,22 +18430,28 @@
           <w:sz w:val="28"/>
           <w:szCs w:val="28"/>
         </w:rPr>
-        <w:t xml:space="preserve">путевок автотранспортных средств, водителей и </w:t>
+        <w:t xml:space="preserve">контрагентов, </w:t>
       </w:r>
       <w:r>
         <w:rPr>
           <w:color w:val="000000"/>
           <w:sz w:val="28"/>
           <w:szCs w:val="28"/>
-          <w:highlight w:val="yellow"/>
-        </w:rPr>
-        <w:t>автомобилей</w:t>
+        </w:rPr>
+        <w:t xml:space="preserve">их контактной информации, такой, как счета в банках, сотрудники и их координаты, договорах заключенных с контрагентами на поставку или закупку </w:t>
       </w:r>
       <w:r>
         <w:rPr>
           <w:color w:val="000000"/>
           <w:sz w:val="28"/>
-          <w:highlight w:val="yellow"/>
+          <w:szCs w:val="28"/>
+        </w:rPr>
+        <w:t>товаров</w:t>
+      </w:r>
+      <w:r>
+        <w:rPr>
+          <w:color w:val="000000"/>
+          <w:sz w:val="28"/>
         </w:rPr>
         <w:t>, позволяющее хранить данные в базе данных</w:t>
       </w:r>
@@ -18456,21 +18459,18 @@
         <w:rPr>
           <w:color w:val="000000"/>
           <w:sz w:val="28"/>
-          <w:highlight w:val="yellow"/>
         </w:rPr>
         <w:t xml:space="preserve"> и осуществлять управление, поиск информации и печать</w:t>
       </w:r>
       <w:r>
         <w:rPr>
           <w:sz w:val="28"/>
-          <w:highlight w:val="yellow"/>
         </w:rPr>
         <w:t xml:space="preserve"> отчетов</w:t>
       </w:r>
       <w:r>
         <w:rPr>
           <w:sz w:val="28"/>
-          <w:highlight w:val="yellow"/>
         </w:rPr>
         <w:t>.</w:t>
       </w:r>
@@ -18482,16 +18482,28 @@
         <w:rPr>
           <w:sz w:val="28"/>
           <w:szCs w:val="28"/>
-          <w:highlight w:val="yellow"/>
-        </w:rPr>
-      </w:pPr>
-      <w:r>
-        <w:rPr>
-          <w:sz w:val="28"/>
-          <w:szCs w:val="28"/>
-          <w:highlight w:val="yellow"/>
-        </w:rPr>
-        <w:t xml:space="preserve"> Программа выполнена в полном соответствии с техническим заданием.</w:t>
+        </w:rPr>
+      </w:pPr>
+      <w:r>
+        <w:rPr>
+          <w:sz w:val="28"/>
+          <w:szCs w:val="28"/>
+        </w:rPr>
+        <w:t>Программа выполнена в соответствии с техническим заданием</w:t>
+      </w:r>
+      <w:r>
+        <w:rPr>
+          <w:sz w:val="28"/>
+          <w:szCs w:val="28"/>
+        </w:rPr>
+        <w:t>, в полной мере реализует требуемые функции и предоставляет необходимые возможности</w:t>
+      </w:r>
+      <w:r>
+        <w:rPr>
+          <w:sz w:val="28"/>
+          <w:szCs w:val="28"/>
+        </w:rPr>
+        <w:t>.</w:t>
       </w:r>
     </w:p>
     <w:p>
@@ -18507,16 +18519,8 @@
         <w:rPr>
           <w:sz w:val="28"/>
           <w:szCs w:val="28"/>
-          <w:highlight w:val="yellow"/>
-        </w:rPr>
-        <w:t>Достоинствами данной программы</w:t>
-      </w:r>
-      <w:r>
-        <w:rPr>
-          <w:sz w:val="28"/>
-          <w:szCs w:val="28"/>
-        </w:rPr>
-        <w:t xml:space="preserve"> являются:</w:t>
+        </w:rPr>
+        <w:t>Достоинствами данной программы являются:</w:t>
       </w:r>
     </w:p>
     <w:p>
@@ -18558,11 +18562,53 @@
           <w:sz w:val="28"/>
           <w:szCs w:val="28"/>
         </w:rPr>
-        <w:t>возможность редактирования, добавления, удаления, изменения данных.</w:t>
+        <w:t>легкость и простота в освоении и использовании;</w:t>
       </w:r>
     </w:p>
     <w:p>
       <w:pPr>
+        <w:numPr>
+          <w:ilvl w:val="0"/>
+          <w:numId w:val="19"/>
+        </w:numPr>
+        <w:ind w:left="0" w:firstLine="851"/>
+        <w:jc w:val="both"/>
+        <w:rPr>
+          <w:sz w:val="28"/>
+          <w:szCs w:val="28"/>
+        </w:rPr>
+      </w:pPr>
+      <w:r>
+        <w:rPr>
+          <w:sz w:val="28"/>
+          <w:szCs w:val="28"/>
+        </w:rPr>
+        <w:t>компактность и переносимость;</w:t>
+      </w:r>
+    </w:p>
+    <w:p>
+      <w:pPr>
+        <w:numPr>
+          <w:ilvl w:val="0"/>
+          <w:numId w:val="19"/>
+        </w:numPr>
+        <w:ind w:left="0" w:firstLine="851"/>
+        <w:jc w:val="both"/>
+        <w:rPr>
+          <w:sz w:val="28"/>
+          <w:szCs w:val="28"/>
+        </w:rPr>
+      </w:pPr>
+      <w:r>
+        <w:rPr>
+          <w:sz w:val="28"/>
+          <w:szCs w:val="28"/>
+        </w:rPr>
+        <w:t>возможность редактирования, добавления, удаления, изменения данных.</w:t>
+      </w:r>
+    </w:p>
+    <w:p>
+      <w:pPr>
         <w:ind w:firstLine="851"/>
         <w:jc w:val="both"/>
         <w:rPr>
@@ -18575,7 +18621,16 @@
           <w:sz w:val="28"/>
           <w:szCs w:val="28"/>
         </w:rPr>
-        <w:t>Разработанная программа нетребовательна к ресурсам компьютера, обладает интуитивно-понятным интерфейсом, проста и удобна в использовании.</w:t>
+        <w:t>Разработанная программа нетребовательна к ресурсам компьютера, проста и удобна в использовании</w:t>
+      </w:r>
+      <w:bookmarkStart w:id="70" w:name="_GoBack"/>
+      <w:bookmarkEnd w:id="70"/>
+      <w:r>
+        <w:rPr>
+          <w:sz w:val="28"/>
+          <w:szCs w:val="28"/>
+        </w:rPr>
+        <w:t>.</w:t>
       </w:r>
     </w:p>
     <w:p>
@@ -20137,7 +20192,7 @@
         <v:path o:extrusionok="f" gradientshapeok="t" o:connecttype="rect"/>
         <o:lock v:ext="edit" aspectratio="t"/>
       </v:shapetype>
-      <v:shape id="_x0000_i1048" type="#_x0000_t75" style="width:2.15pt;height:2.15pt" o:bullet="t">
+      <v:shape id="_x0000_i1051" type="#_x0000_t75" style="width:2.15pt;height:2.15pt" o:bullet="t">
         <v:imagedata r:id="rId1" o:title=""/>
       </v:shape>
     </w:pict>
@@ -24682,7 +24737,7 @@
 </file>
 
 <file path=customXml/itemProps1.xml><?xml version="1.0" encoding="utf-8"?>
-<ds:datastoreItem xmlns:ds="http://schemas.openxmlformats.org/officeDocument/2006/customXml" ds:itemID="{B0670119-9268-4E98-8641-A035E25CE548}">
+<ds:datastoreItem xmlns:ds="http://schemas.openxmlformats.org/officeDocument/2006/customXml" ds:itemID="{11DADEC8-B148-4195-AAFA-1B5C3AD5D2E5}">
   <ds:schemaRefs>
     <ds:schemaRef ds:uri="http://schemas.openxmlformats.org/officeDocument/2006/bibliography"/>
   </ds:schemaRefs>

</xml_diff>